<commit_message>
added SAS to list of objectices in BC
</commit_message>
<xml_diff>
--- a/PROJECT/BC/TINF18C_BC_Team_4.docx
+++ b/PROJECT/BC/TINF18C_BC_Team_4.docx
@@ -129,10 +129,7 @@
     </w:p>
     <w:p>
       <w:r>
-        <w:t>The objectives of this project will be to realize the project with minimal risks and acceptable costs. In order to achieve that, further planning n</w:t>
-      </w:r>
-      <w:r>
-        <w:t xml:space="preserve">eeds to be done. This will contain a </w:t>
+        <w:t xml:space="preserve">The objectives of this project will be to realize the project with minimal risks and acceptable costs. In order to achieve that, further planning needs to be done. This will contain a </w:t>
       </w:r>
       <w:r>
         <w:rPr>
@@ -204,7 +201,10 @@
         <w:t>C</w:t>
       </w:r>
       <w:r>
-        <w:t xml:space="preserve">ase (BC) and a </w:t>
+        <w:t>ase (BC)</w:t>
+      </w:r>
+      <w:r>
+        <w:t xml:space="preserve">, </w:t>
       </w:r>
       <w:r>
         <w:rPr>
@@ -222,7 +222,42 @@
         <w:t>M</w:t>
       </w:r>
       <w:r>
-        <w:t>anual (PM).</w:t>
+        <w:t>anual (PM)</w:t>
+      </w:r>
+      <w:r>
+        <w:t xml:space="preserve"> and </w:t>
+      </w:r>
+      <w:bookmarkStart w:id="3" w:name="_GoBack"/>
+      <w:bookmarkEnd w:id="3"/>
+      <w:r>
+        <w:rPr>
+          <w:b/>
+          <w:bCs/>
+        </w:rPr>
+        <w:t>S</w:t>
+      </w:r>
+      <w:r>
+        <w:t xml:space="preserve">ystem </w:t>
+      </w:r>
+      <w:r>
+        <w:rPr>
+          <w:b/>
+          <w:bCs/>
+        </w:rPr>
+        <w:t>A</w:t>
+      </w:r>
+      <w:r>
+        <w:t xml:space="preserve">rchitecture </w:t>
+      </w:r>
+      <w:r>
+        <w:rPr>
+          <w:b/>
+          <w:bCs/>
+        </w:rPr>
+        <w:t>S</w:t>
+      </w:r>
+      <w:r>
+        <w:t>pecification (SAS).</w:t>
       </w:r>
     </w:p>
     <w:p/>
@@ -231,8 +266,8 @@
       <w:pPr>
         <w:pStyle w:val="Heading2"/>
       </w:pPr>
-      <w:bookmarkStart w:id="3" w:name="_w2qok7wjpeyo" w:colFirst="0" w:colLast="0"/>
-      <w:bookmarkEnd w:id="3"/>
+      <w:bookmarkStart w:id="4" w:name="_w2qok7wjpeyo" w:colFirst="0" w:colLast="0"/>
+      <w:bookmarkEnd w:id="4"/>
       <w:r>
         <w:t>Benefits and Impact</w:t>
       </w:r>
@@ -242,10 +277,7 @@
         <w:jc w:val="both"/>
       </w:pPr>
       <w:r>
-        <w:t>The only currently maintained version is written in C#, whic</w:t>
-      </w:r>
-      <w:r>
-        <w:t>h limits its usefulness. Having versions in other languages would make it easier and less time consuming for companies to integrate AML support into their software.</w:t>
+        <w:t>The only currently maintained version is written in C#, which limits its usefulness. Having versions in other languages would make it easier and less time consuming for companies to integrate AML support into their software.</w:t>
       </w:r>
     </w:p>
     <w:p>
@@ -253,13 +285,7 @@
         <w:jc w:val="both"/>
       </w:pPr>
       <w:r>
-        <w:t>This proposal includes the creation of wrappers for the AML.Engine.dll in C++ and JavaScrip</w:t>
-      </w:r>
-      <w:r>
-        <w:t>t as well as the documentation of those wrappers and their implementation. Additionally, the development of a console application which includes a parser for AML and AMLX files and returns meaningful error messages. Furthermore, the application also allows</w:t>
-      </w:r>
-      <w:r>
-        <w:t xml:space="preserve"> to decompress and compress AMLX files.</w:t>
+        <w:t>This proposal includes the creation of wrappers for the AML.Engine.dll in C++ and JavaScript as well as the documentation of those wrappers and their implementation. Additionally, the development of a console application which includes a parser for AML and AMLX files and returns meaningful error messages. Furthermore, the application also allows to decompress and compress AMLX files.</w:t>
       </w:r>
     </w:p>
     <w:p>
@@ -274,8 +300,8 @@
       <w:r>
         <w:t>Everything has to be finished by Mai 15th, 2020. Further details are documented in the customer requirements specification.</w:t>
       </w:r>
-      <w:bookmarkStart w:id="4" w:name="_njkpxcklwked" w:colFirst="0" w:colLast="0"/>
-      <w:bookmarkEnd w:id="4"/>
+      <w:bookmarkStart w:id="5" w:name="_njkpxcklwked" w:colFirst="0" w:colLast="0"/>
+      <w:bookmarkEnd w:id="5"/>
     </w:p>
     <w:p>
       <w:pPr>
@@ -295,13 +321,10 @@
         <w:pStyle w:val="Heading2"/>
         <w:jc w:val="both"/>
       </w:pPr>
-      <w:bookmarkStart w:id="5" w:name="_p5admu3bct7i" w:colFirst="0" w:colLast="0"/>
-      <w:bookmarkEnd w:id="5"/>
-      <w:r>
-        <w:t>M</w:t>
-      </w:r>
-      <w:r>
-        <w:t>onetary Upsides</w:t>
+      <w:bookmarkStart w:id="6" w:name="_p5admu3bct7i" w:colFirst="0" w:colLast="0"/>
+      <w:bookmarkEnd w:id="6"/>
+      <w:r>
+        <w:t>Monetary Upsides</w:t>
       </w:r>
     </w:p>
     <w:p>
@@ -317,8 +340,8 @@
         <w:pStyle w:val="Heading2"/>
         <w:jc w:val="both"/>
       </w:pPr>
-      <w:bookmarkStart w:id="6" w:name="_oua2b7fp1aio" w:colFirst="0" w:colLast="0"/>
-      <w:bookmarkEnd w:id="6"/>
+      <w:bookmarkStart w:id="7" w:name="_oua2b7fp1aio" w:colFirst="0" w:colLast="0"/>
+      <w:bookmarkEnd w:id="7"/>
       <w:r>
         <w:lastRenderedPageBreak/>
         <w:t>Costs</w:t>
@@ -1101,13 +1124,7 @@
                     <w:rPr>
                       <w:b/>
                     </w:rPr>
-                    <w:t>‬</w:t>
-                  </w:r>
-                  <w:r>
-                    <w:rPr>
-                      <w:b/>
-                    </w:rPr>
-                    <w:t xml:space="preserve"> €</w:t>
+                    <w:t>‬ €</w:t>
                   </w:r>
                 </w:p>
               </w:tc>
@@ -1170,10 +1187,7 @@
         <w:t>Design</w:t>
       </w:r>
       <w:r>
-        <w:t>: To calculate the design costs, the lead developer's hourly rate of 15 days for 6 employees with 8 hours/day wer</w:t>
-      </w:r>
-      <w:r>
-        <w:t>e used.</w:t>
+        <w:t>: To calculate the design costs, the lead developer's hourly rate of 15 days for 6 employees with 8 hours/day were used.</w:t>
       </w:r>
     </w:p>
     <w:p>
@@ -1207,10 +1221,7 @@
         <w:t>Testing</w:t>
       </w:r>
       <w:r>
-        <w:t>: The test manager's hourly rate of 25 days for 6 employees with 8 hours/day were used to calculate the testing costs</w:t>
-      </w:r>
-      <w:r>
-        <w:t>.</w:t>
+        <w:t>: The test manager's hourly rate of 25 days for 6 employees with 8 hours/day were used to calculate the testing costs.</w:t>
       </w:r>
     </w:p>
     <w:p>
@@ -1237,10 +1248,7 @@
       </w:pPr>
       <w:r>
         <w:br/>
-        <w:t xml:space="preserve">Since the team is only made up of students, fixed costs for the premises, ancillary costs </w:t>
-      </w:r>
-      <w:r>
-        <w:t>and similar costs ignored, as they have no significance for the project.</w:t>
+        <w:t>Since the team is only made up of students, fixed costs for the premises, ancillary costs and similar costs ignored, as they have no significance for the project.</w:t>
       </w:r>
     </w:p>
     <w:p>
@@ -1257,8 +1265,8 @@
         <w:pStyle w:val="Heading2"/>
         <w:jc w:val="both"/>
       </w:pPr>
-      <w:bookmarkStart w:id="7" w:name="_dvktcd6ceqsp" w:colFirst="0" w:colLast="0"/>
-      <w:bookmarkEnd w:id="7"/>
+      <w:bookmarkStart w:id="8" w:name="_dvktcd6ceqsp" w:colFirst="0" w:colLast="0"/>
+      <w:bookmarkEnd w:id="8"/>
       <w:r>
         <w:t>Summary</w:t>
       </w:r>
@@ -1330,10 +1338,7 @@
               <w:t>93.702</w:t>
             </w:r>
             <w:r>
-              <w:t>‬</w:t>
-            </w:r>
-            <w:r>
-              <w:t xml:space="preserve"> €</w:t>
+              <w:t>‬ €</w:t>
             </w:r>
           </w:p>
         </w:tc>
@@ -1401,6 +1406,9 @@
               <w:r>
                 <w:t>‬ €</w:t>
               </w:r>
+              <w:r>
+                <w:t>‬</w:t>
+              </w:r>
             </w:bdo>
           </w:p>
         </w:tc>
@@ -1657,10 +1665,10 @@
         <w:pStyle w:val="Heading1"/>
         <w:jc w:val="both"/>
       </w:pPr>
-      <w:bookmarkStart w:id="8" w:name="_z4hen7et0sqs" w:colFirst="0" w:colLast="0"/>
-      <w:bookmarkStart w:id="9" w:name="_wtibn8rh32y" w:colFirst="0" w:colLast="0"/>
-      <w:bookmarkEnd w:id="8"/>
+      <w:bookmarkStart w:id="9" w:name="_z4hen7et0sqs" w:colFirst="0" w:colLast="0"/>
+      <w:bookmarkStart w:id="10" w:name="_wtibn8rh32y" w:colFirst="0" w:colLast="0"/>
       <w:bookmarkEnd w:id="9"/>
+      <w:bookmarkEnd w:id="10"/>
       <w:r>
         <w:lastRenderedPageBreak/>
         <w:t>Risk analysis</w:t>
@@ -3131,8 +3139,8 @@
       <w:pPr>
         <w:pStyle w:val="Heading1"/>
       </w:pPr>
-      <w:bookmarkStart w:id="10" w:name="_o2eumvu9yh8a" w:colFirst="0" w:colLast="0"/>
-      <w:bookmarkEnd w:id="10"/>
+      <w:bookmarkStart w:id="11" w:name="_o2eumvu9yh8a" w:colFirst="0" w:colLast="0"/>
+      <w:bookmarkEnd w:id="11"/>
       <w:r>
         <w:t>Conclusion/Summary</w:t>
       </w:r>
@@ -3158,19 +3166,11 @@
         <w:t>Therefore,</w:t>
       </w:r>
       <w:r>
-        <w:t xml:space="preserve"> a lot of companies are currently investing in knowledge on this topic. It is safe to say that the project’s cost of ~100 000 € are a </w:t>
-      </w:r>
-      <w:r>
-        <w:t xml:space="preserve">good investment, since it will make a difference when working on projects using the </w:t>
+        <w:t xml:space="preserve"> a lot of companies are currently investing in knowledge on this topic. It is safe to say that the project’s cost of ~100 000 € are a good investment, since it will make a difference when working on projects using the </w:t>
       </w:r>
       <w:proofErr w:type="spellStart"/>
       <w:r>
-        <w:t>AMLE</w:t>
-      </w:r>
-      <w:bookmarkStart w:id="11" w:name="_GoBack"/>
-      <w:bookmarkEnd w:id="11"/>
-      <w:r>
-        <w:t>ngine</w:t>
+        <w:t>AMLEngine</w:t>
       </w:r>
       <w:proofErr w:type="spellEnd"/>
       <w:r>
@@ -3182,10 +3182,7 @@
         <w:jc w:val="both"/>
       </w:pPr>
       <w:r>
-        <w:t>As shown above, there are some risks associated with the project. Even considering these risks, the project is economically viable and should be re</w:t>
-      </w:r>
-      <w:r>
-        <w:t>alizable.</w:t>
+        <w:t>As shown above, there are some risks associated with the project. Even considering these risks, the project is economically viable and should be realizable.</w:t>
       </w:r>
     </w:p>
     <w:sectPr>
@@ -3243,7 +3240,7 @@
         <w:noProof/>
       </w:rPr>
       <w:pict w14:anchorId="6DD8EE34">
-        <v:rect id="_x0000_i1026" alt="" style="width:83pt;height:.05pt;mso-width-percent:0;mso-height-percent:0;mso-width-percent:0;mso-height-percent:0" o:hralign="center" o:hrstd="t" o:hr="t" fillcolor="#a0a0a0" stroked="f"/>
+        <v:rect id="_x0000_i1026" alt="" style="width:451.45pt;height:.05pt;mso-width-percent:0;mso-height-percent:0;mso-width-percent:0;mso-height-percent:0" o:hralign="center" o:hrstd="t" o:hr="t" fillcolor="#a0a0a0" stroked="f"/>
       </w:pict>
     </w:r>
   </w:p>

</xml_diff>